<commit_message>
Add template yourgame 5
</commit_message>
<xml_diff>
--- a/Assignment 5/solutions/yourgame/word/yourgame example.docx
+++ b/Assignment 5/solutions/yourgame/word/yourgame example.docx
@@ -35,7 +35,7 @@
           <w:sz w:val="28"/>
           <w:szCs w:val="28"/>
         </w:rPr>
-        <w:t>4</w:t>
+        <w:t>5</w:t>
       </w:r>
       <w:r>
         <w:rPr>
@@ -56,9 +56,7 @@
         <w:rPr>
           <w:b/>
           <w:bCs/>
-          <w:color w:val="000000" w:themeColor="text1"/>
-          <w:sz w:val="28"/>
-          <w:szCs w:val="28"/>
+          <w:color w:val="FF0000"/>
           <w:rtl/>
         </w:rPr>
       </w:pPr>
@@ -67,35 +65,10 @@
           <w:rFonts w:hint="cs"/>
           <w:b/>
           <w:bCs/>
-          <w:color w:val="000000" w:themeColor="text1"/>
-          <w:sz w:val="28"/>
-          <w:szCs w:val="28"/>
-          <w:rtl/>
-        </w:rPr>
-        <w:t xml:space="preserve">שם הרעיון </w:t>
-      </w:r>
-      <w:r>
-        <w:rPr>
-          <w:b/>
-          <w:bCs/>
-          <w:color w:val="000000" w:themeColor="text1"/>
-          <w:sz w:val="28"/>
-          <w:szCs w:val="28"/>
-          <w:rtl/>
-        </w:rPr>
-        <w:t>–</w:t>
-      </w:r>
-      <w:r>
-        <w:rPr>
-          <w:rFonts w:hint="cs"/>
-          <w:b/>
-          <w:bCs/>
-          <w:color w:val="000000" w:themeColor="text1"/>
-          <w:sz w:val="28"/>
-          <w:szCs w:val="28"/>
-          <w:rtl/>
-        </w:rPr>
-        <w:t xml:space="preserve"> לימוד שפת תוכנה</w:t>
+          <w:color w:val="FF0000"/>
+          <w:rtl/>
+        </w:rPr>
+        <w:t>שאלה 1</w:t>
       </w:r>
     </w:p>
     <w:p>
@@ -104,488 +77,42 @@
         <w:rPr>
           <w:b/>
           <w:bCs/>
-          <w:color w:val="FF0000"/>
-          <w:rtl/>
-        </w:rPr>
-      </w:pPr>
+          <w:rtl/>
+        </w:rPr>
+      </w:pPr>
+      <w:r>
+        <w:rPr>
+          <w:b/>
+          <w:bCs/>
+          <w:rtl/>
+        </w:rPr>
+        <w:t>בחרו רעיון אחד מבין הרעיונות שפיתחתם במטלות הקודמות, שאותו תפתחו ותממשו בהמשך הקור</w:t>
+      </w:r>
       <w:r>
         <w:rPr>
           <w:rFonts w:hint="cs"/>
           <w:b/>
           <w:bCs/>
-          <w:color w:val="FF0000"/>
-          <w:rtl/>
-        </w:rPr>
-        <w:t>שאלה 1</w:t>
-      </w:r>
-    </w:p>
-    <w:p>
-      <w:pPr>
-        <w:bidi/>
-        <w:rPr>
-          <w:bCs/>
-          <w:rtl/>
-        </w:rPr>
-      </w:pPr>
-      <w:r>
-        <w:rPr>
-          <w:bCs/>
-          <w:rtl/>
-        </w:rPr>
-        <w:t>מה יהיו העצמים במשחק שלכם</w:t>
+          <w:rtl/>
+        </w:rPr>
+        <w:t>ס</w:t>
+      </w:r>
+      <w:r>
+        <w:rPr>
+          <w:b/>
+          <w:bCs/>
+          <w:rtl/>
+        </w:rPr>
+        <w:t>. הכינו עבור רעיון זה "מסמך שיווקי" הכולל את</w:t>
       </w:r>
       <w:r>
         <w:rPr>
           <w:rFonts w:hint="cs"/>
-          <w:bCs/>
-          <w:rtl/>
-        </w:rPr>
-        <w:t xml:space="preserve"> -</w:t>
-      </w:r>
-      <w:bookmarkStart w:id="0" w:name="_GoBack"/>
-      <w:bookmarkEnd w:id="0"/>
-    </w:p>
-    <w:p>
-      <w:pPr>
-        <w:bidi/>
-        <w:rPr>
-          <w:bCs/>
-          <w:rtl/>
-        </w:rPr>
-      </w:pPr>
-      <w:r>
-        <w:rPr>
-          <w:bCs/>
-          <w:rtl/>
-        </w:rPr>
-        <w:t>מה יהיו המאפיינים של כל עצם</w:t>
-      </w:r>
-      <w:r>
-        <w:rPr>
-          <w:rFonts w:hint="cs"/>
-          <w:bCs/>
-          <w:rtl/>
-        </w:rPr>
-        <w:t xml:space="preserve"> -</w:t>
-      </w:r>
-    </w:p>
-    <w:p>
-      <w:pPr>
-        <w:bidi/>
-        <w:rPr>
-          <w:bCs/>
-          <w:rtl/>
-        </w:rPr>
-      </w:pPr>
-      <w:r>
-        <w:rPr>
-          <w:bCs/>
-          <w:rtl/>
-        </w:rPr>
-        <w:t>מה יהיו ההתנהגויות האפשריות של כל עצם</w:t>
-      </w:r>
-      <w:r>
-        <w:rPr>
-          <w:rFonts w:hint="cs"/>
-          <w:bCs/>
-          <w:rtl/>
-        </w:rPr>
-        <w:t xml:space="preserve"> -</w:t>
-      </w:r>
-    </w:p>
-    <w:p>
-      <w:pPr>
-        <w:bidi/>
-        <w:rPr>
-          <w:bCs/>
-          <w:rtl/>
-        </w:rPr>
-      </w:pPr>
-      <w:r>
-        <w:rPr>
-          <w:bCs/>
-          <w:rtl/>
-        </w:rPr>
-        <w:t>מה יהיו היחסים והקשרים בין עצמים שונים</w:t>
-      </w:r>
-      <w:r>
-        <w:rPr>
-          <w:rFonts w:hint="cs"/>
-          <w:bCs/>
-          <w:rtl/>
-        </w:rPr>
-        <w:t xml:space="preserve"> -</w:t>
-      </w:r>
-    </w:p>
-    <w:p>
-      <w:pPr>
-        <w:bidi/>
-        <w:rPr>
-          <w:b/>
-          <w:bCs/>
-          <w:color w:val="FF0000"/>
-          <w:rtl/>
-        </w:rPr>
-      </w:pPr>
-      <w:r>
-        <w:rPr>
-          <w:rFonts w:hint="cs"/>
-          <w:b/>
-          <w:bCs/>
-          <w:color w:val="FF0000"/>
-          <w:rtl/>
-        </w:rPr>
-        <w:t xml:space="preserve">שאלה </w:t>
-      </w:r>
-      <w:r>
-        <w:rPr>
-          <w:rFonts w:hint="cs"/>
-          <w:b/>
-          <w:bCs/>
-          <w:color w:val="FF0000"/>
-          <w:rtl/>
-        </w:rPr>
-        <w:t>2</w:t>
-      </w:r>
-    </w:p>
-    <w:p>
-      <w:pPr>
-        <w:bidi/>
-        <w:rPr>
-          <w:bCs/>
-          <w:rtl/>
-        </w:rPr>
-      </w:pPr>
-      <w:r>
-        <w:rPr>
-          <w:bCs/>
-          <w:rtl/>
-        </w:rPr>
-        <w:t>איך תקבעו את המאפיינים של העצמים כך שהמשחק יהיה מאוזן? הציעו מספרים התחלתיים שנראים לכם הגיוניים והסבירו את בחירתכם</w:t>
-      </w:r>
-      <w:r>
-        <w:rPr>
-          <w:bCs/>
-        </w:rPr>
-        <w:t>.</w:t>
-      </w:r>
-    </w:p>
-    <w:p>
-      <w:pPr>
-        <w:bidi/>
-        <w:rPr>
-          <w:b/>
-          <w:bCs/>
-          <w:color w:val="FF0000"/>
-          <w:rtl/>
-        </w:rPr>
-      </w:pPr>
-    </w:p>
-    <w:p>
-      <w:pPr>
-        <w:bidi/>
-        <w:rPr>
-          <w:b/>
-          <w:bCs/>
-          <w:color w:val="FF0000"/>
-          <w:rtl/>
-        </w:rPr>
-      </w:pPr>
-      <w:r>
-        <w:rPr>
-          <w:rFonts w:hint="cs"/>
-          <w:b/>
-          <w:bCs/>
-          <w:color w:val="FF0000"/>
-          <w:rtl/>
-        </w:rPr>
-        <w:t>שאלה 3</w:t>
-      </w:r>
-    </w:p>
-    <w:p>
-      <w:pPr>
-        <w:bidi/>
-        <w:rPr>
-          <w:bCs/>
-          <w:rtl/>
-        </w:rPr>
-      </w:pPr>
-      <w:r>
-        <w:rPr>
-          <w:bCs/>
-          <w:rtl/>
-        </w:rPr>
-        <w:t>תארו את הבחירות שהשחקנים שלכם יצטרכו לבצע תוך-כדי המשחק, ואת האסטרטגיות השונות שהשחקנים יוכלו להפעיל כדי לנצח במשחק. איך המאפיינים שבחרתם בסעיף הקודם ישפיעו על הבחירות ועל האסטרטגיות של השחקנים</w:t>
-      </w:r>
-      <w:r>
-        <w:rPr>
-          <w:bCs/>
-        </w:rPr>
-        <w:t>?</w:t>
-      </w:r>
-    </w:p>
-    <w:p>
-      <w:pPr>
-        <w:bidi/>
-        <w:rPr>
-          <w:b/>
-          <w:bCs/>
-          <w:color w:val="FF0000"/>
-          <w:rtl/>
-        </w:rPr>
-      </w:pPr>
-      <w:r>
-        <w:rPr>
-          <w:rFonts w:hint="cs"/>
-          <w:b/>
-          <w:bCs/>
-          <w:color w:val="FF0000"/>
-          <w:rtl/>
-        </w:rPr>
-        <w:t>שאלה 4</w:t>
-      </w:r>
-    </w:p>
-    <w:p>
-      <w:pPr>
-        <w:bidi/>
-        <w:rPr>
-          <w:bCs/>
-          <w:rtl/>
-        </w:rPr>
-      </w:pPr>
-      <w:r>
-        <w:rPr>
-          <w:bCs/>
-          <w:rtl/>
-        </w:rPr>
-        <w:t>הציעו מערכת של כללי-התנהגות פשוטים עבור העצמים במשחק שלכם, ונסו לשער איזה התנהגויות מורכבות יתהוו כתוצאה מהכללים הללו</w:t>
-      </w:r>
-    </w:p>
-    <w:p>
-      <w:pPr>
-        <w:bidi/>
-        <w:rPr>
-          <w:b/>
-          <w:bCs/>
-          <w:color w:val="FF0000"/>
-          <w:rtl/>
-        </w:rPr>
-      </w:pPr>
-      <w:r>
-        <w:rPr>
-          <w:rFonts w:hint="cs"/>
-          <w:b/>
-          <w:bCs/>
-          <w:color w:val="FF0000"/>
-          <w:rtl/>
-        </w:rPr>
-        <w:t>שאלה</w:t>
-      </w:r>
-      <w:r>
-        <w:rPr>
-          <w:rFonts w:hint="cs"/>
-          <w:b/>
-          <w:bCs/>
-          <w:color w:val="FF0000"/>
-          <w:rtl/>
-        </w:rPr>
-        <w:t xml:space="preserve"> 5</w:t>
-      </w:r>
-    </w:p>
-    <w:p>
-      <w:pPr>
-        <w:bidi/>
-        <w:rPr>
-          <w:bCs/>
-          <w:rtl/>
-        </w:rPr>
-      </w:pPr>
-      <w:r>
-        <w:rPr>
-          <w:bCs/>
-          <w:rtl/>
-        </w:rPr>
-        <w:t>האם יש מערכת כלכלית היכולה להתאים למשחק שלכם – פנימית</w:t>
-      </w:r>
-      <w:r>
-        <w:rPr>
-          <w:rFonts w:hint="cs"/>
-          <w:bCs/>
-          <w:rtl/>
-        </w:rPr>
-        <w:t xml:space="preserve"> (</w:t>
-      </w:r>
-      <w:r>
-        <w:rPr>
-          <w:bCs/>
-          <w:rtl/>
-        </w:rPr>
-        <w:t>מסחר בתוך המשח</w:t>
-      </w:r>
-      <w:r>
-        <w:rPr>
-          <w:rFonts w:hint="cs"/>
-          <w:bCs/>
-          <w:rtl/>
-        </w:rPr>
-        <w:t>ק)</w:t>
-      </w:r>
-      <w:r>
-        <w:rPr>
-          <w:bCs/>
-          <w:rtl/>
-        </w:rPr>
-        <w:t xml:space="preserve"> או חיצונית </w:t>
-      </w:r>
-      <w:r>
-        <w:rPr>
-          <w:rFonts w:hint="cs"/>
-          <w:bCs/>
-          <w:rtl/>
-        </w:rPr>
-        <w:t>(</w:t>
-      </w:r>
-      <w:r>
-        <w:rPr>
-          <w:bCs/>
-          <w:rtl/>
-        </w:rPr>
-        <w:t>מסחר מחוץ למשחק</w:t>
-      </w:r>
-      <w:r>
-        <w:rPr>
-          <w:rFonts w:hint="cs"/>
-          <w:bCs/>
-          <w:rtl/>
-        </w:rPr>
-        <w:t>) -</w:t>
-      </w:r>
-    </w:p>
-    <w:p>
-      <w:pPr>
-        <w:bidi/>
-        <w:rPr>
-          <w:b/>
-          <w:bCs/>
-          <w:color w:val="FF0000"/>
-          <w:rtl/>
-        </w:rPr>
-      </w:pPr>
-      <w:r>
-        <w:rPr>
-          <w:rFonts w:hint="cs"/>
-          <w:b/>
-          <w:bCs/>
-          <w:color w:val="FF0000"/>
-          <w:rtl/>
-        </w:rPr>
-        <w:t>שאלה</w:t>
-      </w:r>
-      <w:r>
-        <w:rPr>
-          <w:rFonts w:hint="cs"/>
-          <w:b/>
-          <w:bCs/>
-          <w:color w:val="FF0000"/>
-          <w:rtl/>
-        </w:rPr>
-        <w:t xml:space="preserve"> 6</w:t>
-      </w:r>
-    </w:p>
-    <w:p>
-      <w:pPr>
-        <w:bidi/>
-        <w:rPr>
-          <w:bCs/>
-          <w:rtl/>
-        </w:rPr>
-      </w:pPr>
-      <w:r>
-        <w:rPr>
-          <w:bCs/>
-          <w:rtl/>
-        </w:rPr>
-        <w:t xml:space="preserve">הגדירו כמה ואיזה מידע בדיוק יהיה לשחקן על מצב המשחק בכל רגע, ואיך השחקן יקבל מידע על מצב המשחק? </w:t>
-      </w:r>
-    </w:p>
-    <w:p>
-      <w:pPr>
-        <w:bidi/>
-        <w:rPr>
-          <w:bCs/>
-          <w:rtl/>
-        </w:rPr>
-      </w:pPr>
-      <w:r>
-        <w:rPr>
-          <w:bCs/>
-          <w:rtl/>
-        </w:rPr>
-        <w:t>מה תהיה נקודת-המבט של השחקן על העולם</w:t>
-      </w:r>
-      <w:r>
-        <w:rPr>
-          <w:rFonts w:hint="cs"/>
-          <w:bCs/>
-          <w:rtl/>
-        </w:rPr>
-        <w:t>?</w:t>
-      </w:r>
-    </w:p>
-    <w:p>
-      <w:pPr>
-        <w:bidi/>
-        <w:rPr>
-          <w:bCs/>
-          <w:rtl/>
-        </w:rPr>
-      </w:pPr>
-    </w:p>
-    <w:p>
-      <w:pPr>
-        <w:bidi/>
-        <w:rPr>
-          <w:b/>
-          <w:bCs/>
-          <w:color w:val="FF0000"/>
-          <w:rtl/>
-        </w:rPr>
-      </w:pPr>
-      <w:r>
-        <w:rPr>
-          <w:rFonts w:hint="cs"/>
-          <w:b/>
-          <w:bCs/>
-          <w:color w:val="FF0000"/>
-          <w:rtl/>
-        </w:rPr>
-        <w:t>שאלה</w:t>
-      </w:r>
-      <w:r>
-        <w:rPr>
-          <w:rFonts w:hint="cs"/>
-          <w:b/>
-          <w:bCs/>
-          <w:color w:val="FF0000"/>
-          <w:rtl/>
-        </w:rPr>
-        <w:t xml:space="preserve"> 7</w:t>
-      </w:r>
-    </w:p>
-    <w:p>
-      <w:pPr>
-        <w:bidi/>
-        <w:rPr>
-          <w:bCs/>
-          <w:rtl/>
-        </w:rPr>
-      </w:pPr>
-      <w:r>
-        <w:rPr>
-          <w:bCs/>
-          <w:rtl/>
-        </w:rPr>
-        <w:t xml:space="preserve">הגדירו את שיטת השליטה של השחקן על מצב המשחק: </w:t>
+          <w:b/>
+          <w:bCs/>
+          <w:rtl/>
+        </w:rPr>
+        <w:t xml:space="preserve"> :</w:t>
       </w:r>
     </w:p>
     <w:p>
@@ -593,20 +120,22 @@
         <w:pStyle w:val="a4"/>
         <w:numPr>
           <w:ilvl w:val="0"/>
-          <w:numId w:val="6"/>
+          <w:numId w:val="7"/>
         </w:numPr>
         <w:bidi/>
         <w:rPr>
-          <w:bCs/>
-          <w:rtl/>
-        </w:rPr>
-      </w:pPr>
-      <w:r>
-        <w:rPr>
-          <w:bCs/>
-          <w:rtl/>
-        </w:rPr>
-        <w:t>האם השליטה שלו תהיה ישירה או עקיפה?</w:t>
+          <w:b/>
+          <w:bCs/>
+        </w:rPr>
+      </w:pPr>
+      <w:r>
+        <w:rPr>
+          <w:rFonts w:hint="cs"/>
+          <w:b/>
+          <w:bCs/>
+          <w:rtl/>
+        </w:rPr>
+        <w:t>שם המשחק</w:t>
       </w:r>
     </w:p>
     <w:p>
@@ -614,20 +143,52 @@
         <w:pStyle w:val="a4"/>
         <w:numPr>
           <w:ilvl w:val="0"/>
-          <w:numId w:val="6"/>
+          <w:numId w:val="7"/>
         </w:numPr>
         <w:bidi/>
         <w:rPr>
-          <w:bCs/>
-          <w:rtl/>
-        </w:rPr>
-      </w:pPr>
-      <w:r>
-        <w:rPr>
-          <w:bCs/>
-          <w:rtl/>
-        </w:rPr>
-        <w:t>האם בזמן-אמת או לפי תורות?</w:t>
+          <w:b/>
+          <w:bCs/>
+        </w:rPr>
+      </w:pPr>
+      <w:r>
+        <w:rPr>
+          <w:rFonts w:hint="cs"/>
+          <w:b/>
+          <w:bCs/>
+          <w:rtl/>
+        </w:rPr>
+        <w:t xml:space="preserve">משפט אחד קצר </w:t>
+      </w:r>
+      <w:r>
+        <w:rPr>
+          <w:rFonts w:hint="cs"/>
+          <w:b/>
+          <w:bCs/>
+          <w:rtl/>
+        </w:rPr>
+        <w:t xml:space="preserve">וקליט </w:t>
+      </w:r>
+      <w:r>
+        <w:rPr>
+          <w:bCs/>
+        </w:rPr>
+        <w:t>(tagline)</w:t>
+      </w:r>
+      <w:r>
+        <w:rPr>
+          <w:rFonts w:hint="cs"/>
+          <w:bCs/>
+          <w:rtl/>
+        </w:rPr>
+        <w:t xml:space="preserve"> המתאר את המשחק </w:t>
+      </w:r>
+      <w:r>
+        <w:rPr>
+          <w:bCs/>
+          <w:rtl/>
+        </w:rPr>
+        <w:t>–</w:t>
       </w:r>
     </w:p>
     <w:p>
@@ -635,150 +196,169 @@
         <w:pStyle w:val="a4"/>
         <w:numPr>
           <w:ilvl w:val="0"/>
-          <w:numId w:val="6"/>
+          <w:numId w:val="7"/>
         </w:numPr>
         <w:bidi/>
         <w:rPr>
           <w:b/>
           <w:bCs/>
-          <w:color w:val="FF0000"/>
-        </w:rPr>
-      </w:pPr>
-      <w:r>
-        <w:rPr>
-          <w:bCs/>
-          <w:rtl/>
-        </w:rPr>
-        <w:t>בעזרת המקלדת/העכבר/שיטה אחרת</w:t>
-      </w:r>
-      <w:r>
-        <w:rPr>
-          <w:bCs/>
-        </w:rPr>
-        <w:t>?</w:t>
+        </w:rPr>
+      </w:pPr>
+      <w:r>
+        <w:rPr>
+          <w:rFonts w:hint="cs"/>
+          <w:bCs/>
+          <w:rtl/>
+        </w:rPr>
+        <w:t xml:space="preserve">נאום מעלית </w:t>
+      </w:r>
+      <w:r>
+        <w:rPr>
+          <w:bCs/>
+          <w:rtl/>
+        </w:rPr>
+        <w:t>–</w:t>
+      </w:r>
+      <w:r>
+        <w:rPr>
+          <w:rFonts w:hint="cs"/>
+          <w:bCs/>
+          <w:rtl/>
+        </w:rPr>
+        <w:t xml:space="preserve"> </w:t>
       </w:r>
     </w:p>
     <w:p>
       <w:pPr>
+        <w:pStyle w:val="a4"/>
+        <w:numPr>
+          <w:ilvl w:val="0"/>
+          <w:numId w:val="7"/>
+        </w:numPr>
         <w:bidi/>
         <w:rPr>
           <w:b/>
           <w:bCs/>
-          <w:color w:val="FF0000"/>
-          <w:rtl/>
-        </w:rPr>
-      </w:pPr>
+        </w:rPr>
+      </w:pPr>
+      <w:r>
+        <w:rPr>
+          <w:rFonts w:hint="cs"/>
+          <w:bCs/>
+          <w:rtl/>
+        </w:rPr>
+        <w:t xml:space="preserve">תיאור שלושים שניות הראשונות של המחשק </w:t>
+      </w:r>
+      <w:r>
+        <w:rPr>
+          <w:bCs/>
+          <w:rtl/>
+        </w:rPr>
+        <w:t>–</w:t>
+      </w:r>
     </w:p>
     <w:p>
       <w:pPr>
+        <w:pStyle w:val="a4"/>
+        <w:numPr>
+          <w:ilvl w:val="0"/>
+          <w:numId w:val="7"/>
+        </w:numPr>
         <w:bidi/>
         <w:rPr>
           <w:b/>
           <w:bCs/>
-          <w:color w:val="FF0000"/>
-          <w:rtl/>
         </w:rPr>
       </w:pPr>
       <w:r>
         <w:rPr>
           <w:rFonts w:hint="cs"/>
-          <w:b/>
-          <w:bCs/>
-          <w:color w:val="FF0000"/>
-          <w:rtl/>
-        </w:rPr>
-        <w:lastRenderedPageBreak/>
-        <w:t>שאלה</w:t>
+          <w:bCs/>
+          <w:rtl/>
+        </w:rPr>
+        <w:t>השוואה בין רעיונות שלכם לבין 4</w:t>
       </w:r>
       <w:r>
         <w:rPr>
           <w:rFonts w:hint="cs"/>
-          <w:b/>
-          <w:bCs/>
-          <w:color w:val="FF0000"/>
-          <w:rtl/>
-        </w:rPr>
-        <w:t xml:space="preserve"> 8</w:t>
+          <w:bCs/>
+        </w:rPr>
+        <w:t xml:space="preserve"> </w:t>
+      </w:r>
+      <w:r>
+        <w:rPr>
+          <w:rFonts w:hint="cs"/>
+          <w:bCs/>
+          <w:rtl/>
+        </w:rPr>
+        <w:t xml:space="preserve">מתחרים , מה תעשו כדי שהמשחק יהיה שונה וייחודי </w:t>
+      </w:r>
+      <w:r>
+        <w:rPr>
+          <w:bCs/>
+          <w:rtl/>
+        </w:rPr>
+        <w:t>–</w:t>
       </w:r>
     </w:p>
     <w:p>
       <w:pPr>
+        <w:pStyle w:val="a4"/>
+        <w:numPr>
+          <w:ilvl w:val="0"/>
+          <w:numId w:val="7"/>
+        </w:numPr>
         <w:bidi/>
         <w:rPr>
           <w:b/>
           <w:bCs/>
-          <w:color w:val="FF0000"/>
-          <w:u w:val="single"/>
-          <w:rtl/>
-        </w:rPr>
-      </w:pPr>
-      <w:r>
-        <w:rPr>
-          <w:bCs/>
-          <w:rtl/>
-        </w:rPr>
-        <w:t>תכננו דגם מנייר עבור אחד ההיבטים המרכזיים במשחק שלכם. הדגם יכול לכלול קלפים, מפה</w:t>
-      </w:r>
-      <w:r>
-        <w:rPr>
-          <w:bCs/>
-        </w:rPr>
-        <w:t xml:space="preserve">, </w:t>
-      </w:r>
-      <w:r>
-        <w:rPr>
-          <w:bCs/>
-          <w:rtl/>
-        </w:rPr>
-        <w:t>חיילי-משחק וכל רכיב אחר שנראה לכם מתאים. הדגם לא חייב לכלול את כל המשחק, אלא רק היבט אחד מרכזי של המשחק, כדי שתוכלו לבצע</w:t>
-      </w:r>
-      <w:r>
-        <w:rPr>
-          <w:bCs/>
-        </w:rPr>
-        <w:t xml:space="preserve"> </w:t>
-      </w:r>
-      <w:r>
-        <w:rPr>
-          <w:b/>
-          <w:bCs/>
-          <w:color w:val="C45911" w:themeColor="accent2" w:themeShade="BF"/>
-        </w:rPr>
-        <w:t>playtest</w:t>
-      </w:r>
-      <w:r>
-        <w:rPr>
-          <w:bCs/>
-          <w:color w:val="C45911" w:themeColor="accent2" w:themeShade="BF"/>
-        </w:rPr>
-        <w:t xml:space="preserve"> </w:t>
-      </w:r>
-      <w:r>
-        <w:rPr>
-          <w:bCs/>
-          <w:rtl/>
-        </w:rPr>
-        <w:t xml:space="preserve">על היבט זה עוד לפני שלב </w:t>
-      </w:r>
+        </w:rPr>
+      </w:pPr>
       <w:r>
         <w:rPr>
           <w:rFonts w:hint="cs"/>
           <w:bCs/>
           <w:rtl/>
         </w:rPr>
-        <w:t>התכנות</w:t>
-      </w:r>
-      <w:r>
-        <w:rPr>
-          <w:bCs/>
-        </w:rPr>
-        <w:t>.</w:t>
+        <w:t xml:space="preserve">ציור מסך ושרטוטים הממחישים את המשחק </w:t>
+      </w:r>
+      <w:r>
+        <w:rPr>
+          <w:bCs/>
+          <w:rtl/>
+        </w:rPr>
+        <w:t>–</w:t>
       </w:r>
     </w:p>
     <w:p>
       <w:pPr>
+        <w:pStyle w:val="a4"/>
+        <w:numPr>
+          <w:ilvl w:val="0"/>
+          <w:numId w:val="7"/>
+        </w:numPr>
         <w:bidi/>
-      </w:pPr>
+        <w:rPr>
+          <w:b/>
+          <w:bCs/>
+          <w:rtl/>
+        </w:rPr>
+      </w:pPr>
+      <w:r>
+        <w:rPr>
+          <w:rFonts w:hint="cs"/>
+          <w:bCs/>
+          <w:rtl/>
+        </w:rPr>
+        <w:t>דגם מנייר המדגים את אחד ההיבטים העיקריים של המשחק</w:t>
+      </w:r>
+    </w:p>
+    <w:p>
+      <w:pPr>
+        <w:bidi/>
+      </w:pPr>
+      <w:bookmarkStart w:id="0" w:name="_GoBack"/>
+      <w:bookmarkEnd w:id="0"/>
     </w:p>
     <w:sectPr>
       <w:pgSz w:w="12240" w:h="15840"/>
@@ -1246,6 +826,119 @@
     </w:lvl>
   </w:abstractNum>
   <w:abstractNum w:abstractNumId="4" w15:restartNumberingAfterBreak="0">
+    <w:nsid w:val="42D93538"/>
+    <w:multiLevelType w:val="hybridMultilevel"/>
+    <w:tmpl w:val="E55A40A6"/>
+    <w:lvl w:ilvl="0" w:tplc="10000001">
+      <w:start w:val="1"/>
+      <w:numFmt w:val="bullet"/>
+      <w:lvlText w:val=""/>
+      <w:lvlJc w:val="left"/>
+      <w:pPr>
+        <w:ind w:left="720" w:hanging="360"/>
+      </w:pPr>
+      <w:rPr>
+        <w:rFonts w:ascii="Symbol" w:hAnsi="Symbol" w:hint="default"/>
+      </w:rPr>
+    </w:lvl>
+    <w:lvl w:ilvl="1" w:tplc="10000003" w:tentative="1">
+      <w:start w:val="1"/>
+      <w:numFmt w:val="bullet"/>
+      <w:lvlText w:val="o"/>
+      <w:lvlJc w:val="left"/>
+      <w:pPr>
+        <w:ind w:left="1440" w:hanging="360"/>
+      </w:pPr>
+      <w:rPr>
+        <w:rFonts w:ascii="Courier New" w:hAnsi="Courier New" w:cs="Courier New" w:hint="default"/>
+      </w:rPr>
+    </w:lvl>
+    <w:lvl w:ilvl="2" w:tplc="10000005" w:tentative="1">
+      <w:start w:val="1"/>
+      <w:numFmt w:val="bullet"/>
+      <w:lvlText w:val=""/>
+      <w:lvlJc w:val="left"/>
+      <w:pPr>
+        <w:ind w:left="2160" w:hanging="360"/>
+      </w:pPr>
+      <w:rPr>
+        <w:rFonts w:ascii="Wingdings" w:hAnsi="Wingdings" w:hint="default"/>
+      </w:rPr>
+    </w:lvl>
+    <w:lvl w:ilvl="3" w:tplc="10000001" w:tentative="1">
+      <w:start w:val="1"/>
+      <w:numFmt w:val="bullet"/>
+      <w:lvlText w:val=""/>
+      <w:lvlJc w:val="left"/>
+      <w:pPr>
+        <w:ind w:left="2880" w:hanging="360"/>
+      </w:pPr>
+      <w:rPr>
+        <w:rFonts w:ascii="Symbol" w:hAnsi="Symbol" w:hint="default"/>
+      </w:rPr>
+    </w:lvl>
+    <w:lvl w:ilvl="4" w:tplc="10000003" w:tentative="1">
+      <w:start w:val="1"/>
+      <w:numFmt w:val="bullet"/>
+      <w:lvlText w:val="o"/>
+      <w:lvlJc w:val="left"/>
+      <w:pPr>
+        <w:ind w:left="3600" w:hanging="360"/>
+      </w:pPr>
+      <w:rPr>
+        <w:rFonts w:ascii="Courier New" w:hAnsi="Courier New" w:cs="Courier New" w:hint="default"/>
+      </w:rPr>
+    </w:lvl>
+    <w:lvl w:ilvl="5" w:tplc="10000005" w:tentative="1">
+      <w:start w:val="1"/>
+      <w:numFmt w:val="bullet"/>
+      <w:lvlText w:val=""/>
+      <w:lvlJc w:val="left"/>
+      <w:pPr>
+        <w:ind w:left="4320" w:hanging="360"/>
+      </w:pPr>
+      <w:rPr>
+        <w:rFonts w:ascii="Wingdings" w:hAnsi="Wingdings" w:hint="default"/>
+      </w:rPr>
+    </w:lvl>
+    <w:lvl w:ilvl="6" w:tplc="10000001" w:tentative="1">
+      <w:start w:val="1"/>
+      <w:numFmt w:val="bullet"/>
+      <w:lvlText w:val=""/>
+      <w:lvlJc w:val="left"/>
+      <w:pPr>
+        <w:ind w:left="5040" w:hanging="360"/>
+      </w:pPr>
+      <w:rPr>
+        <w:rFonts w:ascii="Symbol" w:hAnsi="Symbol" w:hint="default"/>
+      </w:rPr>
+    </w:lvl>
+    <w:lvl w:ilvl="7" w:tplc="10000003" w:tentative="1">
+      <w:start w:val="1"/>
+      <w:numFmt w:val="bullet"/>
+      <w:lvlText w:val="o"/>
+      <w:lvlJc w:val="left"/>
+      <w:pPr>
+        <w:ind w:left="5760" w:hanging="360"/>
+      </w:pPr>
+      <w:rPr>
+        <w:rFonts w:ascii="Courier New" w:hAnsi="Courier New" w:cs="Courier New" w:hint="default"/>
+      </w:rPr>
+    </w:lvl>
+    <w:lvl w:ilvl="8" w:tplc="10000005" w:tentative="1">
+      <w:start w:val="1"/>
+      <w:numFmt w:val="bullet"/>
+      <w:lvlText w:val=""/>
+      <w:lvlJc w:val="left"/>
+      <w:pPr>
+        <w:ind w:left="6480" w:hanging="360"/>
+      </w:pPr>
+      <w:rPr>
+        <w:rFonts w:ascii="Wingdings" w:hAnsi="Wingdings" w:hint="default"/>
+      </w:rPr>
+    </w:lvl>
+  </w:abstractNum>
+  <w:abstractNum w:abstractNumId="5" w15:restartNumberingAfterBreak="0">
     <w:nsid w:val="44553597"/>
     <w:multiLevelType w:val="hybridMultilevel"/>
     <w:tmpl w:val="2C62F3BE"/>
@@ -1358,7 +1051,7 @@
       </w:rPr>
     </w:lvl>
   </w:abstractNum>
-  <w:abstractNum w:abstractNumId="5" w15:restartNumberingAfterBreak="0">
+  <w:abstractNum w:abstractNumId="6" w15:restartNumberingAfterBreak="0">
     <w:nsid w:val="4B677BE0"/>
     <w:multiLevelType w:val="hybridMultilevel"/>
     <w:tmpl w:val="2C0060D0"/>
@@ -1475,19 +1168,22 @@
     <w:abstractNumId w:val="1"/>
   </w:num>
   <w:num w:numId="2">
-    <w:abstractNumId w:val="4"/>
+    <w:abstractNumId w:val="5"/>
   </w:num>
   <w:num w:numId="3">
     <w:abstractNumId w:val="2"/>
   </w:num>
   <w:num w:numId="4">
-    <w:abstractNumId w:val="5"/>
+    <w:abstractNumId w:val="6"/>
   </w:num>
   <w:num w:numId="5">
     <w:abstractNumId w:val="0"/>
   </w:num>
   <w:num w:numId="6">
     <w:abstractNumId w:val="3"/>
+  </w:num>
+  <w:num w:numId="7">
+    <w:abstractNumId w:val="4"/>
   </w:num>
 </w:numbering>
 </file>

</xml_diff>

<commit_message>
Finish Assignment 5 :100:
</commit_message>
<xml_diff>
--- a/Assignment 5/solutions/yourgame/word/yourgame example.docx
+++ b/Assignment 5/solutions/yourgame/word/yourgame example.docx
@@ -901,8 +901,6 @@
           <w:b/>
         </w:rPr>
       </w:pPr>
-      <w:bookmarkStart w:id="0" w:name="_GoBack"/>
-      <w:bookmarkEnd w:id="0"/>
     </w:p>
     <w:p>
       <w:pPr>
@@ -1006,6 +1004,7 @@
         <w:pStyle w:val="a4"/>
         <w:bidi/>
         <w:spacing w:before="120" w:after="120"/>
+        <w:jc w:val="center"/>
         <w:rPr>
           <w:b/>
           <w:bCs/>
@@ -1072,34 +1071,22 @@
         <w:pStyle w:val="a4"/>
         <w:bidi/>
         <w:spacing w:before="120" w:after="120"/>
-        <w:rPr>
-          <w:b/>
-          <w:bCs/>
+        <w:jc w:val="center"/>
+        <w:rPr>
+          <w:b/>
+          <w:bCs/>
+          <w:rtl/>
+        </w:rPr>
+      </w:pPr>
+      <w:r>
+        <w:rPr>
           <w:noProof/>
         </w:rPr>
-      </w:pPr>
-    </w:p>
-    <w:p>
-      <w:pPr>
-        <w:pStyle w:val="a4"/>
-        <w:bidi/>
-        <w:spacing w:before="120" w:after="120"/>
-        <w:rPr>
-          <w:b/>
-          <w:bCs/>
-        </w:rPr>
-      </w:pPr>
-      <w:r>
-        <w:rPr>
-          <w:b/>
-          <w:bCs/>
-          <w:noProof/>
-        </w:rPr>
         <w:drawing>
-          <wp:inline distT="0" distB="0" distL="0" distR="0" wp14:anchorId="3287C806" wp14:editId="3430C8DC">
-            <wp:extent cx="3233431" cy="1815568"/>
-            <wp:effectExtent l="0" t="0" r="5080" b="0"/>
-            <wp:docPr id="3" name="תמונה 3"/>
+          <wp:inline distT="0" distB="0" distL="0" distR="0" wp14:anchorId="05D3D360" wp14:editId="56FE3C92">
+            <wp:extent cx="3251201" cy="1828800"/>
+            <wp:effectExtent l="0" t="0" r="6350" b="0"/>
+            <wp:docPr id="5" name="תמונה 5"/>
             <wp:cNvGraphicFramePr>
               <a:graphicFrameLocks xmlns:a="http://schemas.openxmlformats.org/drawingml/2006/main" noChangeAspect="1"/>
             </wp:cNvGraphicFramePr>
@@ -1107,7 +1094,7 @@
               <a:graphicData uri="http://schemas.openxmlformats.org/drawingml/2006/picture">
                 <pic:pic xmlns:pic="http://schemas.openxmlformats.org/drawingml/2006/picture">
                   <pic:nvPicPr>
-                    <pic:cNvPr id="0" name="Picture 3"/>
+                    <pic:cNvPr id="0" name="Picture 2"/>
                     <pic:cNvPicPr>
                       <a:picLocks noChangeAspect="1" noChangeArrowheads="1"/>
                     </pic:cNvPicPr>
@@ -1128,7 +1115,7 @@
                   <pic:spPr bwMode="auto">
                     <a:xfrm>
                       <a:off x="0" y="0"/>
-                      <a:ext cx="3242021" cy="1820391"/>
+                      <a:ext cx="3257070" cy="1832101"/>
                     </a:xfrm>
                     <a:prstGeom prst="rect">
                       <a:avLst/>
@@ -1144,44 +1131,15 @@
           </wp:inline>
         </w:drawing>
       </w:r>
-    </w:p>
-    <w:p>
-      <w:pPr>
-        <w:pStyle w:val="a4"/>
-        <w:bidi/>
-        <w:spacing w:before="120" w:after="120"/>
-        <w:rPr>
-          <w:b/>
-          <w:bCs/>
-        </w:rPr>
-      </w:pPr>
-    </w:p>
-    <w:p>
-      <w:pPr>
-        <w:pStyle w:val="a4"/>
-        <w:bidi/>
-        <w:spacing w:before="120" w:after="120"/>
-        <w:rPr>
-          <w:b/>
-          <w:bCs/>
-          <w:rtl/>
-        </w:rPr>
-      </w:pPr>
-    </w:p>
-    <w:p>
-      <w:pPr>
-        <w:bidi/>
-        <w:ind w:firstLine="720"/>
-      </w:pPr>
       <w:r>
         <w:rPr>
           <w:noProof/>
         </w:rPr>
         <w:drawing>
-          <wp:inline distT="0" distB="0" distL="0" distR="0" wp14:anchorId="6E6B8B6F" wp14:editId="7601D166">
-            <wp:extent cx="2284181" cy="3204389"/>
-            <wp:effectExtent l="0" t="2857" r="0" b="0"/>
-            <wp:docPr id="4" name="תמונה 4"/>
+          <wp:inline distT="0" distB="0" distL="0" distR="0" wp14:anchorId="68D9053C" wp14:editId="15F03701">
+            <wp:extent cx="3217333" cy="1809750"/>
+            <wp:effectExtent l="0" t="0" r="2540" b="0"/>
+            <wp:docPr id="2" name="תמונה 2"/>
             <wp:cNvGraphicFramePr>
               <a:graphicFrameLocks xmlns:a="http://schemas.openxmlformats.org/drawingml/2006/main" noChangeAspect="1"/>
             </wp:cNvGraphicFramePr>
@@ -1208,9 +1166,126 @@
                     </a:stretch>
                   </pic:blipFill>
                   <pic:spPr bwMode="auto">
-                    <a:xfrm rot="16200000">
+                    <a:xfrm>
                       <a:off x="0" y="0"/>
-                      <a:ext cx="2306032" cy="3235043"/>
+                      <a:ext cx="3222526" cy="1812671"/>
+                    </a:xfrm>
+                    <a:prstGeom prst="rect">
+                      <a:avLst/>
+                    </a:prstGeom>
+                    <a:noFill/>
+                    <a:ln>
+                      <a:noFill/>
+                    </a:ln>
+                  </pic:spPr>
+                </pic:pic>
+              </a:graphicData>
+            </a:graphic>
+          </wp:inline>
+        </w:drawing>
+      </w:r>
+      <w:r>
+        <w:rPr>
+          <w:b/>
+          <w:bCs/>
+          <w:noProof/>
+        </w:rPr>
+        <w:drawing>
+          <wp:inline distT="0" distB="0" distL="0" distR="0" wp14:anchorId="3287C806" wp14:editId="24453E16">
+            <wp:extent cx="3256997" cy="1828800"/>
+            <wp:effectExtent l="0" t="0" r="635" b="0"/>
+            <wp:docPr id="3" name="תמונה 3"/>
+            <wp:cNvGraphicFramePr>
+              <a:graphicFrameLocks xmlns:a="http://schemas.openxmlformats.org/drawingml/2006/main" noChangeAspect="1"/>
+            </wp:cNvGraphicFramePr>
+            <a:graphic xmlns:a="http://schemas.openxmlformats.org/drawingml/2006/main">
+              <a:graphicData uri="http://schemas.openxmlformats.org/drawingml/2006/picture">
+                <pic:pic xmlns:pic="http://schemas.openxmlformats.org/drawingml/2006/picture">
+                  <pic:nvPicPr>
+                    <pic:cNvPr id="0" name="Picture 3"/>
+                    <pic:cNvPicPr>
+                      <a:picLocks noChangeAspect="1" noChangeArrowheads="1"/>
+                    </pic:cNvPicPr>
+                  </pic:nvPicPr>
+                  <pic:blipFill>
+                    <a:blip r:embed="rId8" cstate="print">
+                      <a:extLst>
+                        <a:ext uri="{28A0092B-C50C-407E-A947-70E740481C1C}">
+                          <a14:useLocalDpi xmlns:a14="http://schemas.microsoft.com/office/drawing/2010/main" val="0"/>
+                        </a:ext>
+                      </a:extLst>
+                    </a:blip>
+                    <a:srcRect/>
+                    <a:stretch>
+                      <a:fillRect/>
+                    </a:stretch>
+                  </pic:blipFill>
+                  <pic:spPr bwMode="auto">
+                    <a:xfrm>
+                      <a:off x="0" y="0"/>
+                      <a:ext cx="3272450" cy="1837477"/>
+                    </a:xfrm>
+                    <a:prstGeom prst="rect">
+                      <a:avLst/>
+                    </a:prstGeom>
+                    <a:noFill/>
+                    <a:ln>
+                      <a:noFill/>
+                    </a:ln>
+                  </pic:spPr>
+                </pic:pic>
+              </a:graphicData>
+            </a:graphic>
+          </wp:inline>
+        </w:drawing>
+      </w:r>
+    </w:p>
+    <w:p>
+      <w:pPr>
+        <w:bidi/>
+        <w:ind w:firstLine="720"/>
+      </w:pPr>
+      <w:bookmarkStart w:id="0" w:name="_GoBack"/>
+      <w:bookmarkEnd w:id="0"/>
+      <w:r>
+        <w:rPr>
+          <w:noProof/>
+        </w:rPr>
+        <w:lastRenderedPageBreak/>
+        <w:drawing>
+          <wp:inline distT="0" distB="0" distL="0" distR="0" wp14:anchorId="0AAA66F5" wp14:editId="387BC84B">
+            <wp:extent cx="5707856" cy="7610475"/>
+            <wp:effectExtent l="0" t="0" r="7620" b="0"/>
+            <wp:docPr id="6" name="תמונה 6"/>
+            <wp:cNvGraphicFramePr>
+              <a:graphicFrameLocks xmlns:a="http://schemas.openxmlformats.org/drawingml/2006/main" noChangeAspect="1"/>
+            </wp:cNvGraphicFramePr>
+            <a:graphic xmlns:a="http://schemas.openxmlformats.org/drawingml/2006/main">
+              <a:graphicData uri="http://schemas.openxmlformats.org/drawingml/2006/picture">
+                <pic:pic xmlns:pic="http://schemas.openxmlformats.org/drawingml/2006/picture">
+                  <pic:nvPicPr>
+                    <pic:cNvPr id="0" name="Picture 3"/>
+                    <pic:cNvPicPr>
+                      <a:picLocks noChangeAspect="1" noChangeArrowheads="1"/>
+                    </pic:cNvPicPr>
+                  </pic:nvPicPr>
+                  <pic:blipFill>
+                    <a:blip r:embed="rId9">
+                      <a:extLst>
+                        <a:ext uri="{28A0092B-C50C-407E-A947-70E740481C1C}">
+                          <a14:useLocalDpi xmlns:a14="http://schemas.microsoft.com/office/drawing/2010/main" val="0"/>
+                        </a:ext>
+                      </a:extLst>
+                    </a:blip>
+                    <a:srcRect/>
+                    <a:stretch>
+                      <a:fillRect/>
+                    </a:stretch>
+                  </pic:blipFill>
+                  <pic:spPr bwMode="auto">
+                    <a:xfrm>
+                      <a:off x="0" y="0"/>
+                      <a:ext cx="5710527" cy="7614037"/>
                     </a:xfrm>
                     <a:prstGeom prst="rect">
                       <a:avLst/>

</xml_diff>